<commit_message>
event handler into Site.Run... more work to do on finer points later
</commit_message>
<xml_diff>
--- a/docs/lwfm.docx
+++ b/docs/lwfm.docx
@@ -34,6 +34,14 @@
     <w:p/>
     <w:sdt>
       <w:sdtPr>
+        <w:rPr>
+          <w:rFonts w:asciiTheme="minorHAnsi" w:eastAsiaTheme="minorHAnsi" w:hAnsiTheme="minorHAnsi" w:cstheme="minorBidi"/>
+          <w:b w:val="0"/>
+          <w:bCs w:val="0"/>
+          <w:color w:val="auto"/>
+          <w:sz w:val="24"/>
+          <w:szCs w:val="24"/>
+        </w:rPr>
         <w:id w:val="-586157197"/>
         <w:docPartObj>
           <w:docPartGallery w:val="Table of Contents"/>
@@ -42,11 +50,7 @@
       </w:sdtPr>
       <w:sdtEndPr>
         <w:rPr>
-          <w:rFonts w:asciiTheme="minorHAnsi" w:eastAsiaTheme="minorHAnsi" w:hAnsiTheme="minorHAnsi" w:cstheme="minorBidi"/>
           <w:noProof/>
-          <w:color w:val="auto"/>
-          <w:sz w:val="24"/>
-          <w:szCs w:val="24"/>
         </w:rPr>
       </w:sdtEndPr>
       <w:sdtContent>
@@ -758,6 +762,9 @@
         <w:jc w:val="center"/>
       </w:pPr>
       <w:r>
+        <w:rPr>
+          <w:noProof/>
+        </w:rPr>
         <w:drawing>
           <wp:inline distT="0" distB="0" distL="0" distR="0" wp14:anchorId="7C2C5989" wp14:editId="4C73DEB2">
             <wp:extent cx="3213372" cy="1706292"/>
@@ -1070,10 +1077,10 @@
           <w:noProof/>
         </w:rPr>
         <w:drawing>
-          <wp:inline distT="0" distB="0" distL="0" distR="0" wp14:anchorId="2E1C290C" wp14:editId="54BD245D">
-            <wp:extent cx="5694469" cy="5415221"/>
+          <wp:inline distT="0" distB="0" distL="0" distR="0" wp14:anchorId="7E9CD42B" wp14:editId="277E7A08">
+            <wp:extent cx="5943600" cy="4953000"/>
             <wp:effectExtent l="0" t="0" r="0" b="0"/>
-            <wp:docPr id="1" name="Picture 1" descr="Graphical user interface&#10;&#10;Description automatically generated"/>
+            <wp:docPr id="3" name="Picture 3" descr="Graphical user interface, website&#10;&#10;Description automatically generated"/>
             <wp:cNvGraphicFramePr>
               <a:graphicFrameLocks xmlns:a="http://schemas.openxmlformats.org/drawingml/2006/main" noChangeAspect="1"/>
             </wp:cNvGraphicFramePr>
@@ -1081,7 +1088,7 @@
               <a:graphicData uri="http://schemas.openxmlformats.org/drawingml/2006/picture">
                 <pic:pic xmlns:pic="http://schemas.openxmlformats.org/drawingml/2006/picture">
                   <pic:nvPicPr>
-                    <pic:cNvPr id="1" name="Picture 1" descr="Graphical user interface&#10;&#10;Description automatically generated"/>
+                    <pic:cNvPr id="3" name="Picture 3" descr="Graphical user interface, website&#10;&#10;Description automatically generated"/>
                     <pic:cNvPicPr>
                       <a:picLocks noChangeAspect="1" noChangeArrowheads="1"/>
                     </pic:cNvPicPr>
@@ -1102,7 +1109,7 @@
                   <pic:spPr bwMode="auto">
                     <a:xfrm>
                       <a:off x="0" y="0"/>
-                      <a:ext cx="5719128" cy="5438670"/>
+                      <a:ext cx="5943600" cy="4953000"/>
                     </a:xfrm>
                     <a:prstGeom prst="rect">
                       <a:avLst/>
@@ -1168,8 +1175,25 @@
         </w:numPr>
       </w:pPr>
       <w:r>
-        <w:lastRenderedPageBreak/>
         <w:t xml:space="preserve">Site File Ref abstracts “file” objects on remote Sites.  Those might be files on actual filesystems, or some other more exotic form of object storage, perhaps one which also tracks object metadata.  </w:t>
+      </w:r>
+    </w:p>
+    <w:p>
+      <w:pPr>
+        <w:pStyle w:val="ListParagraph"/>
+        <w:numPr>
+          <w:ilvl w:val="0"/>
+          <w:numId w:val="3"/>
+        </w:numPr>
+      </w:pPr>
+      <w:r>
+        <w:t>Job Event Handler allows Sites which support it (</w:t>
+      </w:r>
+      <w:r>
+        <w:t xml:space="preserve">like the lwfm local Site) to provide registration of a job to respond to upstream job status events.   </w:t>
+      </w:r>
+      <w:r>
+        <w:t xml:space="preserve"> </w:t>
       </w:r>
     </w:p>
     <w:p>
@@ -1393,6 +1417,7 @@
     <w:p/>
     <w:p>
       <w:r>
+        <w:lastRenderedPageBreak/>
         <w:t xml:space="preserve">In addition to built-in drivers, lwfm will search a file ~/.lwfm/sites.txt for a </w:t>
       </w:r>
       <w:r>
@@ -1436,13 +1461,7 @@
       </w:pPr>
       <w:bookmarkStart w:id="5" w:name="_Toc115205376"/>
       <w:r>
-        <w:t xml:space="preserve">Programming </w:t>
-      </w:r>
-      <w:r>
-        <w:t xml:space="preserve">Workflows </w:t>
-      </w:r>
-      <w:r>
-        <w:t>in lwfm</w:t>
+        <w:t>Programming Workflows in lwfm</w:t>
       </w:r>
       <w:bookmarkEnd w:id="5"/>
       <w:r>
@@ -1491,11 +1510,6 @@
           <w:rFonts w:ascii="Courier New" w:hAnsi="Courier New" w:cs="Courier New"/>
         </w:rPr>
         <w:tab/>
-      </w:r>
-      <w:r>
-        <w:rPr>
-          <w:rFonts w:ascii="Courier New" w:hAnsi="Courier New" w:cs="Courier New"/>
-        </w:rPr>
         <w:t>site = Site.getSiteInstanceFactory(siteName)</w:t>
       </w:r>
     </w:p>
@@ -1587,11 +1601,6 @@
           <w:rFonts w:ascii="Courier New" w:hAnsi="Courier New" w:cs="Courier New"/>
         </w:rPr>
         <w:tab/>
-      </w:r>
-      <w:r>
-        <w:rPr>
-          <w:rFonts w:ascii="Courier New" w:hAnsi="Courier New" w:cs="Courier New"/>
-        </w:rPr>
         <w:t>jobDefn.setEntryPoint("echo 'hello world'")</w:t>
       </w:r>
     </w:p>
@@ -1633,11 +1642,6 @@
           <w:rFonts w:ascii="Courier New" w:hAnsi="Courier New" w:cs="Courier New"/>
         </w:rPr>
         <w:tab/>
-      </w:r>
-      <w:r>
-        <w:rPr>
-          <w:rFonts w:ascii="Courier New" w:hAnsi="Courier New" w:cs="Courier New"/>
-        </w:rPr>
         <w:t>status = site.getRunDriver().submitJob(jobDefn)</w:t>
       </w:r>
     </w:p>
@@ -1752,11 +1756,6 @@
           <w:rFonts w:ascii="Courier New" w:hAnsi="Courier New" w:cs="Courier New"/>
         </w:rPr>
         <w:tab/>
-      </w:r>
-      <w:r>
-        <w:rPr>
-          <w:rFonts w:ascii="Courier New" w:hAnsi="Courier New" w:cs="Courier New"/>
-        </w:rPr>
         <w:t>status = site.getRunDriver().getJobStatus(context)</w:t>
       </w:r>
     </w:p>
@@ -1821,15 +1820,126 @@
         <w:rPr>
           <w:rFonts w:ascii="Courier New" w:hAnsi="Courier New" w:cs="Courier New"/>
         </w:rPr>
+        <w:t>jssc = JobStatusSentinelClient()</w:t>
+      </w:r>
+      <w:r>
+        <w:rPr>
+          <w:rFonts w:ascii="Courier New" w:hAnsi="Courier New" w:cs="Courier New"/>
+        </w:rPr>
+        <w:t xml:space="preserve">  </w:t>
+      </w:r>
+    </w:p>
+    <w:p>
+      <w:pPr>
+        <w:ind w:left="720" w:firstLine="720"/>
+        <w:rPr>
+          <w:rFonts w:ascii="Courier New" w:hAnsi="Courier New" w:cs="Courier New"/>
+        </w:rPr>
+      </w:pPr>
+      <w:r>
+        <w:rPr>
+          <w:rFonts w:ascii="Courier New" w:hAnsi="Courier New" w:cs="Courier New"/>
+        </w:rPr>
+        <w:t xml:space="preserve">jssc.setEventHandler(jobContextA.getId(), siteName, </w:t>
+      </w:r>
+    </w:p>
+    <w:p>
+      <w:pPr>
+        <w:ind w:left="1440" w:firstLine="720"/>
+        <w:rPr>
+          <w:rFonts w:ascii="Courier New" w:hAnsi="Courier New" w:cs="Courier New"/>
+        </w:rPr>
+      </w:pPr>
+      <w:r>
+        <w:rPr>
+          <w:rFonts w:ascii="Courier New" w:hAnsi="Courier New" w:cs="Courier New"/>
+        </w:rPr>
+        <w:t xml:space="preserve">JobStatusValues.COMPLETE.value, </w:t>
+      </w:r>
+    </w:p>
+    <w:p>
+      <w:pPr>
+        <w:ind w:left="1440" w:firstLine="720"/>
+        <w:rPr>
+          <w:rFonts w:ascii="Courier New" w:hAnsi="Courier New" w:cs="Courier New"/>
+        </w:rPr>
+      </w:pPr>
+      <w:r>
+        <w:rPr>
+          <w:rFonts w:ascii="Courier New" w:hAnsi="Courier New" w:cs="Courier New"/>
+        </w:rPr>
         <w:lastRenderedPageBreak/>
-        <w:t>jssc = JobStatusSentinelClient()</w:t>
-      </w:r>
-      <w:r>
-        <w:rPr>
-          <w:rFonts w:ascii="Courier New" w:hAnsi="Courier New" w:cs="Courier New"/>
-        </w:rPr>
-        <w:t xml:space="preserve">  </w:t>
-      </w:r>
+        <w:t>jobDefnB,</w:t>
+      </w:r>
+      <w:r>
+        <w:rPr>
+          <w:rFonts w:ascii="Courier New" w:hAnsi="Courier New" w:cs="Courier New"/>
+        </w:rPr>
+        <w:t xml:space="preserve"> </w:t>
+      </w:r>
+      <w:r>
+        <w:rPr>
+          <w:rFonts w:ascii="Courier New" w:hAnsi="Courier New" w:cs="Courier New"/>
+        </w:rPr>
+        <w:t>siteName, jobContextB)</w:t>
+      </w:r>
+    </w:p>
+    <w:p>
+      <w:pPr>
+        <w:ind w:left="1440" w:firstLine="720"/>
+        <w:rPr>
+          <w:rFonts w:ascii="Courier New" w:hAnsi="Courier New" w:cs="Courier New"/>
+        </w:rPr>
+      </w:pPr>
+    </w:p>
+    <w:p>
+      <w:pPr>
+        <w:pStyle w:val="ListParagraph"/>
+        <w:numPr>
+          <w:ilvl w:val="0"/>
+          <w:numId w:val="1"/>
+        </w:numPr>
+        <w:rPr>
+          <w:rFonts w:cstheme="minorHAnsi"/>
+        </w:rPr>
+      </w:pPr>
+      <w:r>
+        <w:rPr>
+          <w:rFonts w:cstheme="minorHAnsi"/>
+        </w:rPr>
+        <w:t xml:space="preserve">Data can be moved to/from the Site using the Repo interface methods.  </w:t>
+      </w:r>
+      <w:r>
+        <w:rPr>
+          <w:rFonts w:cstheme="minorHAnsi"/>
+        </w:rPr>
+        <w:t>Data movement can be conveniently wrapped as a Job</w:t>
+      </w:r>
+      <w:r>
+        <w:rPr>
+          <w:rFonts w:cstheme="minorHAnsi"/>
+        </w:rPr>
+        <w:t xml:space="preserve"> and executed</w:t>
+      </w:r>
+      <w:r>
+        <w:rPr>
+          <w:rFonts w:cstheme="minorHAnsi"/>
+        </w:rPr>
+        <w:t xml:space="preserve"> or set as the target of an Event Handler</w:t>
+      </w:r>
+      <w:r>
+        <w:rPr>
+          <w:rFonts w:cstheme="minorHAnsi"/>
+        </w:rPr>
+        <w:t xml:space="preserve">.  </w:t>
+      </w:r>
+    </w:p>
+    <w:p>
+      <w:pPr>
+        <w:rPr>
+          <w:rFonts w:cstheme="minorHAnsi"/>
+        </w:rPr>
+      </w:pPr>
     </w:p>
     <w:p>
       <w:pPr>
@@ -1842,117 +1952,6 @@
         <w:rPr>
           <w:rFonts w:ascii="Courier New" w:hAnsi="Courier New" w:cs="Courier New"/>
         </w:rPr>
-        <w:t xml:space="preserve">jssc.setEventHandler(jobContextA.getId(), siteName, </w:t>
-      </w:r>
-    </w:p>
-    <w:p>
-      <w:pPr>
-        <w:ind w:left="1440" w:firstLine="720"/>
-        <w:rPr>
-          <w:rFonts w:ascii="Courier New" w:hAnsi="Courier New" w:cs="Courier New"/>
-        </w:rPr>
-      </w:pPr>
-      <w:r>
-        <w:rPr>
-          <w:rFonts w:ascii="Courier New" w:hAnsi="Courier New" w:cs="Courier New"/>
-        </w:rPr>
-        <w:t xml:space="preserve">JobStatusValues.COMPLETE.value, </w:t>
-      </w:r>
-    </w:p>
-    <w:p>
-      <w:pPr>
-        <w:ind w:left="1440" w:firstLine="720"/>
-        <w:rPr>
-          <w:rFonts w:ascii="Courier New" w:hAnsi="Courier New" w:cs="Courier New"/>
-        </w:rPr>
-      </w:pPr>
-      <w:r>
-        <w:rPr>
-          <w:rFonts w:ascii="Courier New" w:hAnsi="Courier New" w:cs="Courier New"/>
-        </w:rPr>
-        <w:t>jobDefnB,</w:t>
-      </w:r>
-      <w:r>
-        <w:rPr>
-          <w:rFonts w:ascii="Courier New" w:hAnsi="Courier New" w:cs="Courier New"/>
-        </w:rPr>
-        <w:t xml:space="preserve"> </w:t>
-      </w:r>
-      <w:r>
-        <w:rPr>
-          <w:rFonts w:ascii="Courier New" w:hAnsi="Courier New" w:cs="Courier New"/>
-        </w:rPr>
-        <w:t>siteName, jobContextB)</w:t>
-      </w:r>
-    </w:p>
-    <w:p>
-      <w:pPr>
-        <w:ind w:left="1440" w:firstLine="720"/>
-        <w:rPr>
-          <w:rFonts w:ascii="Courier New" w:hAnsi="Courier New" w:cs="Courier New"/>
-        </w:rPr>
-      </w:pPr>
-    </w:p>
-    <w:p>
-      <w:pPr>
-        <w:pStyle w:val="ListParagraph"/>
-        <w:numPr>
-          <w:ilvl w:val="0"/>
-          <w:numId w:val="1"/>
-        </w:numPr>
-        <w:rPr>
-          <w:rFonts w:cstheme="minorHAnsi"/>
-        </w:rPr>
-      </w:pPr>
-      <w:r>
-        <w:rPr>
-          <w:rFonts w:cstheme="minorHAnsi"/>
-        </w:rPr>
-        <w:t xml:space="preserve">Data can be moved to/from the Site using the Repo interface methods.  </w:t>
-      </w:r>
-      <w:r>
-        <w:rPr>
-          <w:rFonts w:cstheme="minorHAnsi"/>
-        </w:rPr>
-        <w:t>Data movement can be conveniently wrapped as a Job</w:t>
-      </w:r>
-      <w:r>
-        <w:rPr>
-          <w:rFonts w:cstheme="minorHAnsi"/>
-        </w:rPr>
-        <w:t xml:space="preserve"> and executed</w:t>
-      </w:r>
-      <w:r>
-        <w:rPr>
-          <w:rFonts w:cstheme="minorHAnsi"/>
-        </w:rPr>
-        <w:t xml:space="preserve"> or set as the target of an Event Handler</w:t>
-      </w:r>
-      <w:r>
-        <w:rPr>
-          <w:rFonts w:cstheme="minorHAnsi"/>
-        </w:rPr>
-        <w:t xml:space="preserve">.  </w:t>
-      </w:r>
-    </w:p>
-    <w:p>
-      <w:pPr>
-        <w:rPr>
-          <w:rFonts w:cstheme="minorHAnsi"/>
-        </w:rPr>
-      </w:pPr>
-    </w:p>
-    <w:p>
-      <w:pPr>
-        <w:ind w:left="720" w:firstLine="720"/>
-        <w:rPr>
-          <w:rFonts w:ascii="Courier New" w:hAnsi="Courier New" w:cs="Courier New"/>
-        </w:rPr>
-      </w:pPr>
-      <w:r>
-        <w:rPr>
-          <w:rFonts w:ascii="Courier New" w:hAnsi="Courier New" w:cs="Courier New"/>
-        </w:rPr>
         <w:t>jobDefnC = RepoJobDefn()</w:t>
       </w:r>
     </w:p>
@@ -1979,11 +1978,6 @@
           <w:rFonts w:ascii="Courier New" w:hAnsi="Courier New" w:cs="Courier New"/>
         </w:rPr>
         <w:tab/>
-      </w:r>
-      <w:r>
-        <w:rPr>
-          <w:rFonts w:ascii="Courier New" w:hAnsi="Courier New" w:cs="Courier New"/>
-        </w:rPr>
         <w:t>jobDefnC.setRepoOp(RepoOp.PUT)</w:t>
       </w:r>
     </w:p>
@@ -2010,11 +2004,6 @@
           <w:rFonts w:ascii="Courier New" w:hAnsi="Courier New" w:cs="Courier New"/>
         </w:rPr>
         <w:tab/>
-      </w:r>
-      <w:r>
-        <w:rPr>
-          <w:rFonts w:ascii="Courier New" w:hAnsi="Courier New" w:cs="Courier New"/>
-        </w:rPr>
         <w:t>jobDefnC.setLocalRef(Path(dataFile))</w:t>
       </w:r>
     </w:p>
@@ -2339,10 +2328,7 @@
         <w:footnoteRef/>
       </w:r>
       <w:r>
-        <w:t xml:space="preserve"> </w:t>
-      </w:r>
-      <w:r>
-        <w:t xml:space="preserve">From the to-be published proceedings of the Oak Ridge National Lab Smoky Mountains Conference 2022, a pre-print available here: </w:t>
+        <w:t xml:space="preserve"> From the to-be published proceedings of the Oak Ridge National Lab Smoky Mountains Conference 2022, a pre-print available here: </w:t>
       </w:r>
       <w:hyperlink r:id="rId1" w:history="1">
         <w:r>
@@ -3172,6 +3158,7 @@
   <w:style w:type="character" w:default="1" w:styleId="DefaultParagraphFont">
     <w:name w:val="Default Paragraph Font"/>
     <w:uiPriority w:val="1"/>
+    <w:semiHidden/>
     <w:unhideWhenUsed/>
   </w:style>
   <w:style w:type="table" w:default="1" w:styleId="TableNormal">

</xml_diff>